<commit_message>
(Hopefully) Final artifact adjustments prior to A5 print run
</commit_message>
<xml_diff>
--- a/assets/front-cover-A5.docx
+++ b/assets/front-cover-A5.docx
@@ -16,13 +16,13 @@
         <mc:AlternateContent>
           <mc:Choice Requires="wps">
             <w:drawing>
-              <wp:anchor distT="0" distB="0" distL="114300" distR="114300" simplePos="0" relativeHeight="251656192" behindDoc="0" locked="0" layoutInCell="1" allowOverlap="1" wp14:anchorId="324D86E3" wp14:editId="125314CF">
+              <wp:anchor distT="0" distB="0" distL="114300" distR="114300" simplePos="0" relativeHeight="251656192" behindDoc="0" locked="0" layoutInCell="1" allowOverlap="1" wp14:anchorId="324D86E3" wp14:editId="5501AB48">
                 <wp:simplePos x="0" y="0"/>
                 <wp:positionH relativeFrom="column">
-                  <wp:posOffset>270832</wp:posOffset>
+                  <wp:posOffset>625030</wp:posOffset>
                 </wp:positionH>
                 <wp:positionV relativeFrom="paragraph">
-                  <wp:posOffset>6082665</wp:posOffset>
+                  <wp:posOffset>6089650</wp:posOffset>
                 </wp:positionV>
                 <wp:extent cx="2647315" cy="942975"/>
                 <wp:effectExtent l="0" t="0" r="0" b="0"/>
@@ -135,7 +135,7 @@
                 <v:stroke joinstyle="miter"/>
                 <v:path gradientshapeok="t" o:connecttype="rect"/>
               </v:shapetype>
-              <v:shape id="Text Box 2" o:spid="_x0000_s1026" type="#_x0000_t202" style="position:absolute;margin-left:21.35pt;margin-top:478.95pt;width:208.45pt;height:74.25pt;z-index:251656192;visibility:visible;mso-wrap-style:square;mso-width-percent:0;mso-height-percent:0;mso-wrap-distance-left:9pt;mso-wrap-distance-top:0;mso-wrap-distance-right:9pt;mso-wrap-distance-bottom:0;mso-position-horizontal:absolute;mso-position-horizontal-relative:text;mso-position-vertical:absolute;mso-position-vertical-relative:text;mso-width-percent:0;mso-height-percent:0;mso-width-relative:margin;mso-height-relative:margin;v-text-anchor:top" o:gfxdata="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" filled="f" stroked="f">
+              <v:shape id="Text Box 2" o:spid="_x0000_s1026" type="#_x0000_t202" style="position:absolute;margin-left:49.2pt;margin-top:479.5pt;width:208.45pt;height:74.25pt;z-index:251656192;visibility:visible;mso-wrap-style:square;mso-width-percent:0;mso-height-percent:0;mso-wrap-distance-left:9pt;mso-wrap-distance-top:0;mso-wrap-distance-right:9pt;mso-wrap-distance-bottom:0;mso-position-horizontal:absolute;mso-position-horizontal-relative:text;mso-position-vertical:absolute;mso-position-vertical-relative:text;mso-width-percent:0;mso-height-percent:0;mso-width-relative:margin;mso-height-relative:margin;v-text-anchor:top" o:gfxdata="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" filled="f" stroked="f">
                 <v:textbox>
                   <w:txbxContent>
                     <w:p>
@@ -209,13 +209,13 @@
         <mc:AlternateContent>
           <mc:Choice Requires="wps">
             <w:drawing>
-              <wp:anchor distT="0" distB="0" distL="114300" distR="114300" simplePos="0" relativeHeight="251654144" behindDoc="0" locked="0" layoutInCell="1" allowOverlap="1" wp14:anchorId="0D050B0E" wp14:editId="4AF6AD88">
+              <wp:anchor distT="0" distB="0" distL="114300" distR="114300" simplePos="0" relativeHeight="251654144" behindDoc="0" locked="0" layoutInCell="1" allowOverlap="1" wp14:anchorId="0D050B0E" wp14:editId="432735CC">
                 <wp:simplePos x="0" y="0"/>
                 <wp:positionH relativeFrom="column">
-                  <wp:posOffset>-273363</wp:posOffset>
+                  <wp:posOffset>-62865</wp:posOffset>
                 </wp:positionH>
                 <wp:positionV relativeFrom="paragraph">
-                  <wp:posOffset>3712845</wp:posOffset>
+                  <wp:posOffset>3877500</wp:posOffset>
                 </wp:positionV>
                 <wp:extent cx="3973830" cy="996315"/>
                 <wp:effectExtent l="0" t="0" r="0" b="0"/>
@@ -330,7 +330,7 @@
           </mc:Choice>
           <mc:Fallback>
             <w:pict>
-              <v:shape w14:anchorId="0D050B0E" id="_x0000_s1027" type="#_x0000_t202" style="position:absolute;margin-left:-21.5pt;margin-top:292.35pt;width:312.9pt;height:78.45pt;z-index:251654144;visibility:visible;mso-wrap-style:square;mso-width-percent:0;mso-height-percent:0;mso-wrap-distance-left:9pt;mso-wrap-distance-top:0;mso-wrap-distance-right:9pt;mso-wrap-distance-bottom:0;mso-position-horizontal:absolute;mso-position-horizontal-relative:text;mso-position-vertical:absolute;mso-position-vertical-relative:text;mso-width-percent:0;mso-height-percent:0;mso-width-relative:margin;mso-height-relative:margin;v-text-anchor:top" o:gfxdata="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" filled="f" stroked="f">
+              <v:shape w14:anchorId="0D050B0E" id="_x0000_s1027" type="#_x0000_t202" style="position:absolute;margin-left:-4.95pt;margin-top:305.3pt;width:312.9pt;height:78.45pt;z-index:251654144;visibility:visible;mso-wrap-style:square;mso-width-percent:0;mso-height-percent:0;mso-wrap-distance-left:9pt;mso-wrap-distance-top:0;mso-wrap-distance-right:9pt;mso-wrap-distance-bottom:0;mso-position-horizontal:absolute;mso-position-horizontal-relative:text;mso-position-vertical:absolute;mso-position-vertical-relative:text;mso-width-percent:0;mso-height-percent:0;mso-width-relative:margin;mso-height-relative:margin;v-text-anchor:top" o:gfxdata="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" filled="f" stroked="f">
                 <v:textbox>
                   <w:txbxContent>
                     <w:p>
@@ -410,13 +410,13 @@
         <mc:AlternateContent>
           <mc:Choice Requires="wpg">
             <w:drawing>
-              <wp:anchor distT="0" distB="0" distL="114300" distR="114300" simplePos="0" relativeHeight="251674624" behindDoc="0" locked="0" layoutInCell="1" allowOverlap="1" wp14:anchorId="6C0CC2E4" wp14:editId="34CF468B">
+              <wp:anchor distT="0" distB="0" distL="114300" distR="114300" simplePos="0" relativeHeight="251674624" behindDoc="0" locked="0" layoutInCell="1" allowOverlap="1" wp14:anchorId="6C0CC2E4" wp14:editId="4B9DC678">
                 <wp:simplePos x="0" y="0"/>
                 <wp:positionH relativeFrom="column">
-                  <wp:posOffset>1</wp:posOffset>
+                  <wp:posOffset>203390</wp:posOffset>
                 </wp:positionH>
                 <wp:positionV relativeFrom="paragraph">
-                  <wp:posOffset>2042556</wp:posOffset>
+                  <wp:posOffset>2230755</wp:posOffset>
                 </wp:positionV>
                 <wp:extent cx="3657600" cy="2296795"/>
                 <wp:effectExtent l="0" t="0" r="0" b="0"/>
@@ -703,7 +703,7 @@
           </mc:Choice>
           <mc:Fallback>
             <w:pict>
-              <v:group w14:anchorId="6C0CC2E4" id="Group 6" o:spid="_x0000_s1028" style="position:absolute;margin-left:0;margin-top:160.85pt;width:4in;height:180.85pt;z-index:251674624;mso-width-relative:margin;mso-height-relative:margin" coordorigin=",-1338" coordsize="49612,22980" o:gfxdata="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">
+              <v:group w14:anchorId="6C0CC2E4" id="Group 6" o:spid="_x0000_s1028" style="position:absolute;margin-left:16pt;margin-top:175.65pt;width:4in;height:180.85pt;z-index:251674624;mso-width-relative:margin;mso-height-relative:margin" coordorigin=",-1338" coordsize="49612,22980" o:gfxdata="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">
                 <v:shape id="_x0000_s1029" type="#_x0000_t202" style="position:absolute;left:16370;top:-1313;width:33242;height:22955;visibility:visible;mso-wrap-style:square;v-text-anchor:top" o:gfxdata="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" filled="f" stroked="f">
                   <v:textbox>
                     <w:txbxContent>

</xml_diff>